<commit_message>
completed till missing values
</commit_message>
<xml_diff>
--- a/Project-Notes.docx
+++ b/Project-Notes.docx
@@ -54,6 +54,12 @@
         <w:rPr>
           <w:lang w:val="en-US"/>
         </w:rPr>
+        <w:t xml:space="preserve"> specifically in the case of healthcare and financial field\</w:t>
+      </w:r>
+      <w:r>
+        <w:rPr>
+          <w:lang w:val="en-US"/>
+        </w:rPr>
         <w:t>.</w:t>
       </w:r>
     </w:p>
@@ -120,37 +126,7 @@
         <w:rPr>
           <w:lang w:val="en-US"/>
         </w:rPr>
-        <w:t>Deep checks</w:t>
-      </w:r>
-      <w:r>
-        <w:rPr>
-          <w:lang w:val="en-US"/>
-        </w:rPr>
-        <w:t xml:space="preserve"> to find segments in the model where the ML model doesn’t work or faulty (</w:t>
-      </w:r>
-      <w:r>
-        <w:rPr>
-          <w:lang w:val="en-US"/>
-        </w:rPr>
-        <w:t>Beneficial</w:t>
-      </w:r>
-      <w:r>
-        <w:rPr>
-          <w:lang w:val="en-US"/>
-        </w:rPr>
-        <w:t xml:space="preserve"> for </w:t>
-      </w:r>
-      <w:r>
-        <w:rPr>
-          <w:lang w:val="en-US"/>
-        </w:rPr>
-        <w:t>stakeholders</w:t>
-      </w:r>
-      <w:r>
-        <w:rPr>
-          <w:lang w:val="en-US"/>
-        </w:rPr>
-        <w:t>).</w:t>
+        <w:t>When individuals understand the reasoning behind an AI-driven decision, they are more likely to trust and accept the outcomes.</w:t>
       </w:r>
     </w:p>
     <w:p>
@@ -164,12 +140,6 @@
           <w:lang w:val="en-US"/>
         </w:rPr>
       </w:pPr>
-      <w:r>
-        <w:rPr>
-          <w:lang w:val="en-US"/>
-        </w:rPr>
-        <w:t>Model working on global level (How some change of value in one feature impact our prediction via SHAP)</w:t>
-      </w:r>
     </w:p>
     <w:p>
       <w:pPr>
@@ -186,31 +156,37 @@
         <w:rPr>
           <w:lang w:val="en-US"/>
         </w:rPr>
-        <w:t>What are the rules that if the data follows will always have the same predictions. E</w:t>
-      </w:r>
-      <w:r>
-        <w:rPr>
-          <w:lang w:val="en-US"/>
-        </w:rPr>
-        <w:t>.</w:t>
-      </w:r>
-      <w:r>
-        <w:rPr>
-          <w:lang w:val="en-US"/>
-        </w:rPr>
-        <w:t>g</w:t>
-      </w:r>
-      <w:r>
-        <w:rPr>
-          <w:lang w:val="en-US"/>
-        </w:rPr>
-        <w:t>.</w:t>
-      </w:r>
-      <w:r>
-        <w:rPr>
-          <w:lang w:val="en-US"/>
-        </w:rPr>
-        <w:t xml:space="preserve"> when my age is this and gender is this the output is always this.</w:t>
+        <w:t>Deep checks</w:t>
+      </w:r>
+      <w:r>
+        <w:rPr>
+          <w:lang w:val="en-US"/>
+        </w:rPr>
+        <w:t xml:space="preserve"> to find segments in the model where the ML model doesn’t work or faulty (</w:t>
+      </w:r>
+      <w:r>
+        <w:rPr>
+          <w:lang w:val="en-US"/>
+        </w:rPr>
+        <w:t>Beneficial</w:t>
+      </w:r>
+      <w:r>
+        <w:rPr>
+          <w:lang w:val="en-US"/>
+        </w:rPr>
+        <w:t xml:space="preserve"> for </w:t>
+      </w:r>
+      <w:r>
+        <w:rPr>
+          <w:lang w:val="en-US"/>
+        </w:rPr>
+        <w:t>stakeholders</w:t>
+      </w:r>
+      <w:r>
+        <w:rPr>
+          <w:lang w:val="en-US"/>
+        </w:rPr>
+        <w:t>).</w:t>
       </w:r>
     </w:p>
     <w:p>
@@ -228,6 +204,66 @@
         <w:rPr>
           <w:lang w:val="en-US"/>
         </w:rPr>
+        <w:t>Model working on global level (How some change of value in one feature impact our prediction via SHAP)</w:t>
+      </w:r>
+    </w:p>
+    <w:p>
+      <w:pPr>
+        <w:pStyle w:val="ListParagraph"/>
+        <w:numPr>
+          <w:ilvl w:val="0"/>
+          <w:numId w:val="1"/>
+        </w:numPr>
+        <w:rPr>
+          <w:lang w:val="en-US"/>
+        </w:rPr>
+      </w:pPr>
+      <w:r>
+        <w:rPr>
+          <w:lang w:val="en-US"/>
+        </w:rPr>
+        <w:t>What are the rules that if the data follows will always have the same predictions. E</w:t>
+      </w:r>
+      <w:r>
+        <w:rPr>
+          <w:lang w:val="en-US"/>
+        </w:rPr>
+        <w:t>.</w:t>
+      </w:r>
+      <w:r>
+        <w:rPr>
+          <w:lang w:val="en-US"/>
+        </w:rPr>
+        <w:t>g</w:t>
+      </w:r>
+      <w:r>
+        <w:rPr>
+          <w:lang w:val="en-US"/>
+        </w:rPr>
+        <w:t>.</w:t>
+      </w:r>
+      <w:r>
+        <w:rPr>
+          <w:lang w:val="en-US"/>
+        </w:rPr>
+        <w:t xml:space="preserve"> when my age is this and gender is this the output is always this.</w:t>
+      </w:r>
+    </w:p>
+    <w:p>
+      <w:pPr>
+        <w:pStyle w:val="ListParagraph"/>
+        <w:numPr>
+          <w:ilvl w:val="0"/>
+          <w:numId w:val="1"/>
+        </w:numPr>
+        <w:rPr>
+          <w:lang w:val="en-US"/>
+        </w:rPr>
+      </w:pPr>
+      <w:r>
+        <w:rPr>
+          <w:lang w:val="en-US"/>
+        </w:rPr>
         <w:t xml:space="preserve">Counterfactuals </w:t>
       </w:r>
       <w:r>
@@ -259,46 +295,138 @@
         <w:rPr>
           <w:lang w:val="en-US"/>
         </w:rPr>
-        <w:t>Loan information: user_id , Loan category, Amount, interest rate, Tenure(years)</w:t>
-      </w:r>
-    </w:p>
-    <w:p>
-      <w:pPr>
-        <w:rPr>
-          <w:lang w:val="en-US"/>
-        </w:rPr>
-      </w:pPr>
-      <w:r>
-        <w:rPr>
-          <w:lang w:val="en-US"/>
-        </w:rPr>
-        <w:t>Employment: user_id, Employment, Tier of Employment, industry, Role, Work Experience, Total Income</w:t>
-      </w:r>
-    </w:p>
-    <w:p>
-      <w:pPr>
-        <w:rPr>
-          <w:lang w:val="en-US"/>
-        </w:rPr>
-      </w:pPr>
-      <w:r>
-        <w:rPr>
-          <w:lang w:val="en-US"/>
-        </w:rPr>
-        <w:t xml:space="preserve">Personal Information: user_id, Gender, Married, Dependents, Home, Pincode, Social Profile, is_verified </w:t>
-      </w:r>
-    </w:p>
-    <w:p>
-      <w:pPr>
-        <w:rPr>
-          <w:lang w:val="en-US"/>
-        </w:rPr>
-      </w:pPr>
-      <w:r>
-        <w:rPr>
-          <w:lang w:val="en-US"/>
-        </w:rPr>
-        <w:t>Other_information : user_id, Deling_2yrs (how many times the payment has been delayed), Total Payment, Received principal, Interest Received, Number of loans, Defaulter</w:t>
+        <w:t xml:space="preserve">Loan information: </w:t>
+      </w:r>
+      <w:proofErr w:type="spellStart"/>
+      <w:r>
+        <w:rPr>
+          <w:lang w:val="en-US"/>
+        </w:rPr>
+        <w:t>user_id</w:t>
+      </w:r>
+      <w:proofErr w:type="spellEnd"/>
+      <w:r>
+        <w:rPr>
+          <w:lang w:val="en-US"/>
+        </w:rPr>
+        <w:t xml:space="preserve"> , Loan category, Amount, interest rate, Tenure(years)</w:t>
+      </w:r>
+    </w:p>
+    <w:p>
+      <w:pPr>
+        <w:rPr>
+          <w:lang w:val="en-US"/>
+        </w:rPr>
+      </w:pPr>
+      <w:r>
+        <w:rPr>
+          <w:lang w:val="en-US"/>
+        </w:rPr>
+        <w:t xml:space="preserve">Employment: </w:t>
+      </w:r>
+      <w:proofErr w:type="spellStart"/>
+      <w:r>
+        <w:rPr>
+          <w:lang w:val="en-US"/>
+        </w:rPr>
+        <w:t>user_id</w:t>
+      </w:r>
+      <w:proofErr w:type="spellEnd"/>
+      <w:r>
+        <w:rPr>
+          <w:lang w:val="en-US"/>
+        </w:rPr>
+        <w:t>, Employment, Tier of Employment, industry, Role, Work Experience, Total Income</w:t>
+      </w:r>
+    </w:p>
+    <w:p>
+      <w:pPr>
+        <w:rPr>
+          <w:lang w:val="en-US"/>
+        </w:rPr>
+      </w:pPr>
+      <w:r>
+        <w:rPr>
+          <w:lang w:val="en-US"/>
+        </w:rPr>
+        <w:t xml:space="preserve">Personal Information: </w:t>
+      </w:r>
+      <w:proofErr w:type="spellStart"/>
+      <w:r>
+        <w:rPr>
+          <w:lang w:val="en-US"/>
+        </w:rPr>
+        <w:t>user_id</w:t>
+      </w:r>
+      <w:proofErr w:type="spellEnd"/>
+      <w:r>
+        <w:rPr>
+          <w:lang w:val="en-US"/>
+        </w:rPr>
+        <w:t xml:space="preserve">, Gender, Married, Dependents, Home, </w:t>
+      </w:r>
+      <w:proofErr w:type="spellStart"/>
+      <w:r>
+        <w:rPr>
+          <w:lang w:val="en-US"/>
+        </w:rPr>
+        <w:t>Pincode</w:t>
+      </w:r>
+      <w:proofErr w:type="spellEnd"/>
+      <w:r>
+        <w:rPr>
+          <w:lang w:val="en-US"/>
+        </w:rPr>
+        <w:t xml:space="preserve">, Social Profile, </w:t>
+      </w:r>
+      <w:proofErr w:type="spellStart"/>
+      <w:r>
+        <w:rPr>
+          <w:lang w:val="en-US"/>
+        </w:rPr>
+        <w:t>is_verified</w:t>
+      </w:r>
+      <w:proofErr w:type="spellEnd"/>
+      <w:r>
+        <w:rPr>
+          <w:lang w:val="en-US"/>
+        </w:rPr>
+        <w:t xml:space="preserve"> </w:t>
+      </w:r>
+    </w:p>
+    <w:p>
+      <w:pPr>
+        <w:rPr>
+          <w:lang w:val="en-US"/>
+        </w:rPr>
+      </w:pPr>
+      <w:proofErr w:type="spellStart"/>
+      <w:r>
+        <w:rPr>
+          <w:lang w:val="en-US"/>
+        </w:rPr>
+        <w:t>Other_information</w:t>
+      </w:r>
+      <w:proofErr w:type="spellEnd"/>
+      <w:r>
+        <w:rPr>
+          <w:lang w:val="en-US"/>
+        </w:rPr>
+        <w:t xml:space="preserve"> : </w:t>
+      </w:r>
+      <w:proofErr w:type="spellStart"/>
+      <w:r>
+        <w:rPr>
+          <w:lang w:val="en-US"/>
+        </w:rPr>
+        <w:t>user_id</w:t>
+      </w:r>
+      <w:proofErr w:type="spellEnd"/>
+      <w:r>
+        <w:rPr>
+          <w:lang w:val="en-US"/>
+        </w:rPr>
+        <w:t>, Deling_2yrs (how many times the payment has been delayed), Total Payment, Received principal, Interest Received, Number of loans, Defaulter</w:t>
       </w:r>
     </w:p>
     <w:p/>

</xml_diff>

<commit_message>
updated  notes till imbalance
</commit_message>
<xml_diff>
--- a/Project-Notes.docx
+++ b/Project-Notes.docx
@@ -54,7 +54,7 @@
         <w:rPr>
           <w:lang w:val="en-US"/>
         </w:rPr>
-        <w:t xml:space="preserve"> specifically in the case of healthcare and financial field\</w:t>
+        <w:t xml:space="preserve"> specifically in the case of healthcare and financial field</w:t>
       </w:r>
       <w:r>
         <w:rPr>
@@ -140,6 +140,42 @@
           <w:lang w:val="en-US"/>
         </w:rPr>
       </w:pPr>
+      <w:r>
+        <w:rPr>
+          <w:lang w:val="en-US"/>
+        </w:rPr>
+        <w:t>Deep checks</w:t>
+      </w:r>
+      <w:r>
+        <w:rPr>
+          <w:lang w:val="en-US"/>
+        </w:rPr>
+        <w:t xml:space="preserve"> to find segments in the model where the ML model doesn’t work or faulty (</w:t>
+      </w:r>
+      <w:r>
+        <w:rPr>
+          <w:lang w:val="en-US"/>
+        </w:rPr>
+        <w:t>Beneficial</w:t>
+      </w:r>
+      <w:r>
+        <w:rPr>
+          <w:lang w:val="en-US"/>
+        </w:rPr>
+        <w:t xml:space="preserve"> for </w:t>
+      </w:r>
+      <w:r>
+        <w:rPr>
+          <w:lang w:val="en-US"/>
+        </w:rPr>
+        <w:t>stakeholders</w:t>
+      </w:r>
+      <w:r>
+        <w:rPr>
+          <w:lang w:val="en-US"/>
+        </w:rPr>
+        <w:t>).</w:t>
+      </w:r>
     </w:p>
     <w:p>
       <w:pPr>
@@ -156,37 +192,7 @@
         <w:rPr>
           <w:lang w:val="en-US"/>
         </w:rPr>
-        <w:t>Deep checks</w:t>
-      </w:r>
-      <w:r>
-        <w:rPr>
-          <w:lang w:val="en-US"/>
-        </w:rPr>
-        <w:t xml:space="preserve"> to find segments in the model where the ML model doesn’t work or faulty (</w:t>
-      </w:r>
-      <w:r>
-        <w:rPr>
-          <w:lang w:val="en-US"/>
-        </w:rPr>
-        <w:t>Beneficial</w:t>
-      </w:r>
-      <w:r>
-        <w:rPr>
-          <w:lang w:val="en-US"/>
-        </w:rPr>
-        <w:t xml:space="preserve"> for </w:t>
-      </w:r>
-      <w:r>
-        <w:rPr>
-          <w:lang w:val="en-US"/>
-        </w:rPr>
-        <w:t>stakeholders</w:t>
-      </w:r>
-      <w:r>
-        <w:rPr>
-          <w:lang w:val="en-US"/>
-        </w:rPr>
-        <w:t>).</w:t>
+        <w:t>Model working on global level (How some change of value in one feature impact our prediction via SHAP)</w:t>
       </w:r>
     </w:p>
     <w:p>
@@ -204,7 +210,31 @@
         <w:rPr>
           <w:lang w:val="en-US"/>
         </w:rPr>
-        <w:t>Model working on global level (How some change of value in one feature impact our prediction via SHAP)</w:t>
+        <w:t>What are the rules that if the data follows will always have the same predictions. E</w:t>
+      </w:r>
+      <w:r>
+        <w:rPr>
+          <w:lang w:val="en-US"/>
+        </w:rPr>
+        <w:t>.</w:t>
+      </w:r>
+      <w:r>
+        <w:rPr>
+          <w:lang w:val="en-US"/>
+        </w:rPr>
+        <w:t>g</w:t>
+      </w:r>
+      <w:r>
+        <w:rPr>
+          <w:lang w:val="en-US"/>
+        </w:rPr>
+        <w:t>.</w:t>
+      </w:r>
+      <w:r>
+        <w:rPr>
+          <w:lang w:val="en-US"/>
+        </w:rPr>
+        <w:t xml:space="preserve"> when my age is this and gender is this the output is always this.</w:t>
       </w:r>
     </w:p>
     <w:p>
@@ -222,48 +252,6 @@
         <w:rPr>
           <w:lang w:val="en-US"/>
         </w:rPr>
-        <w:t>What are the rules that if the data follows will always have the same predictions. E</w:t>
-      </w:r>
-      <w:r>
-        <w:rPr>
-          <w:lang w:val="en-US"/>
-        </w:rPr>
-        <w:t>.</w:t>
-      </w:r>
-      <w:r>
-        <w:rPr>
-          <w:lang w:val="en-US"/>
-        </w:rPr>
-        <w:t>g</w:t>
-      </w:r>
-      <w:r>
-        <w:rPr>
-          <w:lang w:val="en-US"/>
-        </w:rPr>
-        <w:t>.</w:t>
-      </w:r>
-      <w:r>
-        <w:rPr>
-          <w:lang w:val="en-US"/>
-        </w:rPr>
-        <w:t xml:space="preserve"> when my age is this and gender is this the output is always this.</w:t>
-      </w:r>
-    </w:p>
-    <w:p>
-      <w:pPr>
-        <w:pStyle w:val="ListParagraph"/>
-        <w:numPr>
-          <w:ilvl w:val="0"/>
-          <w:numId w:val="1"/>
-        </w:numPr>
-        <w:rPr>
-          <w:lang w:val="en-US"/>
-        </w:rPr>
-      </w:pPr>
-      <w:r>
-        <w:rPr>
-          <w:lang w:val="en-US"/>
-        </w:rPr>
         <w:t xml:space="preserve">Counterfactuals </w:t>
       </w:r>
       <w:r>
@@ -302,6 +290,47 @@
         <w:rPr>
           <w:lang w:val="en-US"/>
         </w:rPr>
+        <w:t>user_</w:t>
+      </w:r>
+      <w:proofErr w:type="gramStart"/>
+      <w:r>
+        <w:rPr>
+          <w:lang w:val="en-US"/>
+        </w:rPr>
+        <w:t>id</w:t>
+      </w:r>
+      <w:proofErr w:type="spellEnd"/>
+      <w:r>
+        <w:rPr>
+          <w:lang w:val="en-US"/>
+        </w:rPr>
+        <w:t xml:space="preserve"> ,</w:t>
+      </w:r>
+      <w:proofErr w:type="gramEnd"/>
+      <w:r>
+        <w:rPr>
+          <w:lang w:val="en-US"/>
+        </w:rPr>
+        <w:t xml:space="preserve"> Loan category, Amount, interest rate, Tenure(years)</w:t>
+      </w:r>
+    </w:p>
+    <w:p>
+      <w:pPr>
+        <w:rPr>
+          <w:lang w:val="en-US"/>
+        </w:rPr>
+      </w:pPr>
+      <w:r>
+        <w:rPr>
+          <w:lang w:val="en-US"/>
+        </w:rPr>
+        <w:t xml:space="preserve">Employment: </w:t>
+      </w:r>
+      <w:proofErr w:type="spellStart"/>
+      <w:r>
+        <w:rPr>
+          <w:lang w:val="en-US"/>
+        </w:rPr>
         <w:t>user_id</w:t>
       </w:r>
       <w:proofErr w:type="spellEnd"/>
@@ -309,20 +338,20 @@
         <w:rPr>
           <w:lang w:val="en-US"/>
         </w:rPr>
-        <w:t xml:space="preserve"> , Loan category, Amount, interest rate, Tenure(years)</w:t>
-      </w:r>
-    </w:p>
-    <w:p>
-      <w:pPr>
-        <w:rPr>
-          <w:lang w:val="en-US"/>
-        </w:rPr>
-      </w:pPr>
-      <w:r>
-        <w:rPr>
-          <w:lang w:val="en-US"/>
-        </w:rPr>
-        <w:t xml:space="preserve">Employment: </w:t>
+        <w:t>, Employment, Tier of Employment, industry, Role, Work Experience, Total Income</w:t>
+      </w:r>
+    </w:p>
+    <w:p>
+      <w:pPr>
+        <w:rPr>
+          <w:lang w:val="en-US"/>
+        </w:rPr>
+      </w:pPr>
+      <w:r>
+        <w:rPr>
+          <w:lang w:val="en-US"/>
+        </w:rPr>
+        <w:t xml:space="preserve">Personal Information: </w:t>
       </w:r>
       <w:proofErr w:type="spellStart"/>
       <w:r>
@@ -336,26 +365,84 @@
         <w:rPr>
           <w:lang w:val="en-US"/>
         </w:rPr>
-        <w:t>, Employment, Tier of Employment, industry, Role, Work Experience, Total Income</w:t>
-      </w:r>
-    </w:p>
-    <w:p>
-      <w:pPr>
-        <w:rPr>
-          <w:lang w:val="en-US"/>
-        </w:rPr>
-      </w:pPr>
-      <w:r>
-        <w:rPr>
-          <w:lang w:val="en-US"/>
-        </w:rPr>
-        <w:t xml:space="preserve">Personal Information: </w:t>
+        <w:t xml:space="preserve">, Gender, Married, Dependents, Home, </w:t>
       </w:r>
       <w:proofErr w:type="spellStart"/>
       <w:r>
         <w:rPr>
           <w:lang w:val="en-US"/>
         </w:rPr>
+        <w:t>Pincode</w:t>
+      </w:r>
+      <w:proofErr w:type="spellEnd"/>
+      <w:r>
+        <w:rPr>
+          <w:lang w:val="en-US"/>
+        </w:rPr>
+        <w:t xml:space="preserve">, Social Profile, </w:t>
+      </w:r>
+      <w:proofErr w:type="spellStart"/>
+      <w:r>
+        <w:rPr>
+          <w:lang w:val="en-US"/>
+        </w:rPr>
+        <w:t>is_</w:t>
+      </w:r>
+      <w:proofErr w:type="gramStart"/>
+      <w:r>
+        <w:rPr>
+          <w:lang w:val="en-US"/>
+        </w:rPr>
+        <w:t>verified</w:t>
+      </w:r>
+      <w:proofErr w:type="spellEnd"/>
+      <w:proofErr w:type="gramEnd"/>
+      <w:r>
+        <w:rPr>
+          <w:lang w:val="en-US"/>
+        </w:rPr>
+        <w:t xml:space="preserve"> </w:t>
+      </w:r>
+    </w:p>
+    <w:p>
+      <w:pPr>
+        <w:rPr>
+          <w:lang w:val="en-US"/>
+        </w:rPr>
+      </w:pPr>
+      <w:proofErr w:type="spellStart"/>
+      <w:r>
+        <w:rPr>
+          <w:lang w:val="en-US"/>
+        </w:rPr>
+        <w:t>Other_</w:t>
+      </w:r>
+      <w:proofErr w:type="gramStart"/>
+      <w:r>
+        <w:rPr>
+          <w:lang w:val="en-US"/>
+        </w:rPr>
+        <w:t>information</w:t>
+      </w:r>
+      <w:proofErr w:type="spellEnd"/>
+      <w:r>
+        <w:rPr>
+          <w:lang w:val="en-US"/>
+        </w:rPr>
+        <w:t xml:space="preserve"> :</w:t>
+      </w:r>
+      <w:proofErr w:type="gramEnd"/>
+      <w:r>
+        <w:rPr>
+          <w:lang w:val="en-US"/>
+        </w:rPr>
+        <w:t xml:space="preserve"> </w:t>
+      </w:r>
+      <w:proofErr w:type="spellStart"/>
+      <w:r>
+        <w:rPr>
+          <w:lang w:val="en-US"/>
+        </w:rPr>
         <w:t>user_id</w:t>
       </w:r>
       <w:proofErr w:type="spellEnd"/>
@@ -363,71 +450,507 @@
         <w:rPr>
           <w:lang w:val="en-US"/>
         </w:rPr>
-        <w:t xml:space="preserve">, Gender, Married, Dependents, Home, </w:t>
+        <w:t>, Deling_2yrs (how many times the payment has been delayed), Total Payment, Received principal, Interest Received, Number of loans, Defaulter</w:t>
+      </w:r>
+    </w:p>
+    <w:p>
+      <w:pPr>
+        <w:rPr>
+          <w:lang w:val="en-US"/>
+        </w:rPr>
+      </w:pPr>
+    </w:p>
+    <w:p>
+      <w:pPr>
+        <w:rPr>
+          <w:lang w:val="en-US"/>
+        </w:rPr>
+      </w:pPr>
+      <w:r>
+        <w:rPr>
+          <w:lang w:val="en-US"/>
+        </w:rPr>
+        <w:t xml:space="preserve">-Done with: </w:t>
+      </w:r>
+    </w:p>
+    <w:p>
+      <w:pPr>
+        <w:rPr>
+          <w:lang w:val="en-US"/>
+        </w:rPr>
+      </w:pPr>
+      <w:r>
+        <w:rPr>
+          <w:lang w:val="en-US"/>
+        </w:rPr>
+        <w:t>1) Missing values</w:t>
+      </w:r>
+    </w:p>
+    <w:p>
+      <w:pPr>
+        <w:rPr>
+          <w:lang w:val="en-US"/>
+        </w:rPr>
+      </w:pPr>
+      <w:r>
+        <w:rPr>
+          <w:lang w:val="en-US"/>
+        </w:rPr>
+        <w:t>2) Skewness</w:t>
+      </w:r>
+    </w:p>
+    <w:p>
+      <w:pPr>
+        <w:rPr>
+          <w:lang w:val="en-US"/>
+        </w:rPr>
+      </w:pPr>
+      <w:r>
+        <w:rPr>
+          <w:lang w:val="en-US"/>
+        </w:rPr>
+        <w:t>3) Encodings</w:t>
+      </w:r>
+    </w:p>
+    <w:p>
+      <w:pPr>
+        <w:rPr>
+          <w:lang w:val="en-US"/>
+        </w:rPr>
+      </w:pPr>
+      <w:r>
+        <w:rPr>
+          <w:lang w:val="en-US"/>
+        </w:rPr>
+        <w:t xml:space="preserve">4) Hande imbalance </w:t>
+      </w:r>
+      <w:proofErr w:type="gramStart"/>
+      <w:r>
+        <w:rPr>
+          <w:lang w:val="en-US"/>
+        </w:rPr>
+        <w:t>using  (</w:t>
+      </w:r>
+      <w:proofErr w:type="gramEnd"/>
+      <w:r>
+        <w:rPr>
+          <w:lang w:val="en-US"/>
+        </w:rPr>
+        <w:t xml:space="preserve"> from </w:t>
       </w:r>
       <w:proofErr w:type="spellStart"/>
       <w:r>
         <w:rPr>
           <w:lang w:val="en-US"/>
         </w:rPr>
-        <w:t>Pincode</w:t>
+        <w:t>imblearn.over_sampling</w:t>
       </w:r>
       <w:proofErr w:type="spellEnd"/>
       <w:r>
         <w:rPr>
           <w:lang w:val="en-US"/>
         </w:rPr>
-        <w:t xml:space="preserve">, Social Profile, </w:t>
+        <w:t xml:space="preserve"> import </w:t>
       </w:r>
       <w:proofErr w:type="spellStart"/>
       <w:r>
         <w:rPr>
           <w:lang w:val="en-US"/>
         </w:rPr>
-        <w:t>is_verified</w:t>
+        <w:t>RandomOverSampler</w:t>
       </w:r>
       <w:proofErr w:type="spellEnd"/>
       <w:r>
         <w:rPr>
           <w:lang w:val="en-US"/>
         </w:rPr>
+        <w:t xml:space="preserve"> )</w:t>
+      </w:r>
+      <w:r>
+        <w:rPr>
+          <w:lang w:val="en-US"/>
+        </w:rPr>
+        <w:t>(SMOTE – revise)</w:t>
+      </w:r>
+    </w:p>
+    <w:p>
+      <w:pPr>
+        <w:shd w:val="clear" w:color="auto" w:fill="1F1F1F"/>
+        <w:spacing w:line="285" w:lineRule="atLeast"/>
+        <w:rPr>
+          <w:rFonts w:ascii="Consolas" w:eastAsia="Times New Roman" w:hAnsi="Consolas" w:cs="Times New Roman"/>
+          <w:color w:val="CCCCCC"/>
+          <w:kern w:val="0"/>
+          <w:sz w:val="21"/>
+          <w:szCs w:val="21"/>
+          <w:lang w:eastAsia="en-IN"/>
+          <w14:ligatures w14:val="none"/>
+        </w:rPr>
+      </w:pPr>
+      <w:r>
+        <w:rPr>
+          <w:lang w:val="en-US"/>
+        </w:rPr>
+        <w:tab/>
+      </w:r>
+      <w:r>
+        <w:rPr>
+          <w:rFonts w:ascii="Consolas" w:eastAsia="Times New Roman" w:hAnsi="Consolas" w:cs="Times New Roman"/>
+          <w:color w:val="CCCCCC"/>
+          <w:kern w:val="0"/>
+          <w:sz w:val="21"/>
+          <w:szCs w:val="21"/>
+          <w:lang w:eastAsia="en-IN"/>
+          <w14:ligatures w14:val="none"/>
+        </w:rPr>
+        <w:t> </w:t>
+      </w:r>
+      <w:proofErr w:type="spellStart"/>
+      <w:r>
+        <w:rPr>
+          <w:rFonts w:ascii="Consolas" w:eastAsia="Times New Roman" w:hAnsi="Consolas" w:cs="Times New Roman"/>
+          <w:color w:val="9CDCFE"/>
+          <w:kern w:val="0"/>
+          <w:sz w:val="21"/>
+          <w:szCs w:val="21"/>
+          <w:lang w:eastAsia="en-IN"/>
+          <w14:ligatures w14:val="none"/>
+        </w:rPr>
+        <w:t>oversampler</w:t>
+      </w:r>
+      <w:proofErr w:type="spellEnd"/>
+      <w:r>
+        <w:rPr>
+          <w:rFonts w:ascii="Consolas" w:eastAsia="Times New Roman" w:hAnsi="Consolas" w:cs="Times New Roman"/>
+          <w:color w:val="CCCCCC"/>
+          <w:kern w:val="0"/>
+          <w:sz w:val="21"/>
+          <w:szCs w:val="21"/>
+          <w:lang w:eastAsia="en-IN"/>
+          <w14:ligatures w14:val="none"/>
+        </w:rPr>
         <w:t xml:space="preserve"> </w:t>
       </w:r>
-    </w:p>
-    <w:p>
-      <w:pPr>
-        <w:rPr>
-          <w:lang w:val="en-US"/>
-        </w:rPr>
-      </w:pPr>
+      <w:r>
+        <w:rPr>
+          <w:rFonts w:ascii="Consolas" w:eastAsia="Times New Roman" w:hAnsi="Consolas" w:cs="Times New Roman"/>
+          <w:color w:val="D4D4D4"/>
+          <w:kern w:val="0"/>
+          <w:sz w:val="21"/>
+          <w:szCs w:val="21"/>
+          <w:lang w:eastAsia="en-IN"/>
+          <w14:ligatures w14:val="none"/>
+        </w:rPr>
+        <w:t>=</w:t>
+      </w:r>
+      <w:r>
+        <w:rPr>
+          <w:rFonts w:ascii="Consolas" w:eastAsia="Times New Roman" w:hAnsi="Consolas" w:cs="Times New Roman"/>
+          <w:color w:val="CCCCCC"/>
+          <w:kern w:val="0"/>
+          <w:sz w:val="21"/>
+          <w:szCs w:val="21"/>
+          <w:lang w:eastAsia="en-IN"/>
+          <w14:ligatures w14:val="none"/>
+        </w:rPr>
+        <w:t xml:space="preserve"> </w:t>
+      </w:r>
       <w:proofErr w:type="spellStart"/>
       <w:r>
         <w:rPr>
-          <w:lang w:val="en-US"/>
-        </w:rPr>
-        <w:t>Other_information</w:t>
+          <w:rFonts w:ascii="Consolas" w:eastAsia="Times New Roman" w:hAnsi="Consolas" w:cs="Times New Roman"/>
+          <w:color w:val="CCCCCC"/>
+          <w:kern w:val="0"/>
+          <w:sz w:val="21"/>
+          <w:szCs w:val="21"/>
+          <w:lang w:eastAsia="en-IN"/>
+          <w14:ligatures w14:val="none"/>
+        </w:rPr>
+        <w:t>RandomOverSampler</w:t>
       </w:r>
       <w:proofErr w:type="spellEnd"/>
       <w:r>
         <w:rPr>
-          <w:lang w:val="en-US"/>
-        </w:rPr>
-        <w:t xml:space="preserve"> : </w:t>
+          <w:rFonts w:ascii="Consolas" w:eastAsia="Times New Roman" w:hAnsi="Consolas" w:cs="Times New Roman"/>
+          <w:color w:val="CCCCCC"/>
+          <w:kern w:val="0"/>
+          <w:sz w:val="21"/>
+          <w:szCs w:val="21"/>
+          <w:lang w:eastAsia="en-IN"/>
+          <w14:ligatures w14:val="none"/>
+        </w:rPr>
+        <w:t>(</w:t>
       </w:r>
       <w:proofErr w:type="spellStart"/>
       <w:r>
         <w:rPr>
-          <w:lang w:val="en-US"/>
-        </w:rPr>
-        <w:t>user_id</w:t>
+          <w:rFonts w:ascii="Consolas" w:eastAsia="Times New Roman" w:hAnsi="Consolas" w:cs="Times New Roman"/>
+          <w:color w:val="9CDCFE"/>
+          <w:kern w:val="0"/>
+          <w:sz w:val="21"/>
+          <w:szCs w:val="21"/>
+          <w:lang w:eastAsia="en-IN"/>
+          <w14:ligatures w14:val="none"/>
+        </w:rPr>
+        <w:t>random_state</w:t>
       </w:r>
       <w:proofErr w:type="spellEnd"/>
       <w:r>
         <w:rPr>
-          <w:lang w:val="en-US"/>
-        </w:rPr>
-        <w:t>, Deling_2yrs (how many times the payment has been delayed), Total Payment, Received principal, Interest Received, Number of loans, Defaulter</w:t>
-      </w:r>
+          <w:rFonts w:ascii="Consolas" w:eastAsia="Times New Roman" w:hAnsi="Consolas" w:cs="Times New Roman"/>
+          <w:color w:val="D4D4D4"/>
+          <w:kern w:val="0"/>
+          <w:sz w:val="21"/>
+          <w:szCs w:val="21"/>
+          <w:lang w:eastAsia="en-IN"/>
+          <w14:ligatures w14:val="none"/>
+        </w:rPr>
+        <w:t>=</w:t>
+      </w:r>
+      <w:r>
+        <w:rPr>
+          <w:rFonts w:ascii="Consolas" w:eastAsia="Times New Roman" w:hAnsi="Consolas" w:cs="Times New Roman"/>
+          <w:color w:val="B5CEA8"/>
+          <w:kern w:val="0"/>
+          <w:sz w:val="21"/>
+          <w:szCs w:val="21"/>
+          <w:lang w:eastAsia="en-IN"/>
+          <w14:ligatures w14:val="none"/>
+        </w:rPr>
+        <w:t>42</w:t>
+      </w:r>
+      <w:r>
+        <w:rPr>
+          <w:rFonts w:ascii="Consolas" w:eastAsia="Times New Roman" w:hAnsi="Consolas" w:cs="Times New Roman"/>
+          <w:color w:val="CCCCCC"/>
+          <w:kern w:val="0"/>
+          <w:sz w:val="21"/>
+          <w:szCs w:val="21"/>
+          <w:lang w:eastAsia="en-IN"/>
+          <w14:ligatures w14:val="none"/>
+        </w:rPr>
+        <w:t>)</w:t>
+      </w:r>
+    </w:p>
+    <w:p>
+      <w:pPr>
+        <w:shd w:val="clear" w:color="auto" w:fill="1F1F1F"/>
+        <w:spacing w:after="0" w:line="285" w:lineRule="atLeast"/>
+        <w:rPr>
+          <w:rFonts w:ascii="Consolas" w:eastAsia="Times New Roman" w:hAnsi="Consolas" w:cs="Times New Roman"/>
+          <w:color w:val="CCCCCC"/>
+          <w:kern w:val="0"/>
+          <w:sz w:val="21"/>
+          <w:szCs w:val="21"/>
+          <w:lang w:eastAsia="en-IN"/>
+          <w14:ligatures w14:val="none"/>
+        </w:rPr>
+      </w:pPr>
+      <w:r>
+        <w:rPr>
+          <w:rFonts w:ascii="Consolas" w:eastAsia="Times New Roman" w:hAnsi="Consolas" w:cs="Times New Roman"/>
+          <w:color w:val="CCCCCC"/>
+          <w:kern w:val="0"/>
+          <w:sz w:val="21"/>
+          <w:szCs w:val="21"/>
+          <w:lang w:eastAsia="en-IN"/>
+          <w14:ligatures w14:val="none"/>
+        </w:rPr>
+        <w:t xml:space="preserve">  </w:t>
+      </w:r>
+      <w:r>
+        <w:rPr>
+          <w:rFonts w:ascii="Consolas" w:eastAsia="Times New Roman" w:hAnsi="Consolas" w:cs="Times New Roman"/>
+          <w:color w:val="4FC1FF"/>
+          <w:kern w:val="0"/>
+          <w:sz w:val="21"/>
+          <w:szCs w:val="21"/>
+          <w:lang w:eastAsia="en-IN"/>
+          <w14:ligatures w14:val="none"/>
+        </w:rPr>
+        <w:t>X</w:t>
+      </w:r>
+      <w:r>
+        <w:rPr>
+          <w:rFonts w:ascii="Consolas" w:eastAsia="Times New Roman" w:hAnsi="Consolas" w:cs="Times New Roman"/>
+          <w:color w:val="CCCCCC"/>
+          <w:kern w:val="0"/>
+          <w:sz w:val="21"/>
+          <w:szCs w:val="21"/>
+          <w:lang w:eastAsia="en-IN"/>
+          <w14:ligatures w14:val="none"/>
+        </w:rPr>
+        <w:t xml:space="preserve">, </w:t>
+      </w:r>
+      <w:r>
+        <w:rPr>
+          <w:rFonts w:ascii="Consolas" w:eastAsia="Times New Roman" w:hAnsi="Consolas" w:cs="Times New Roman"/>
+          <w:color w:val="9CDCFE"/>
+          <w:kern w:val="0"/>
+          <w:sz w:val="21"/>
+          <w:szCs w:val="21"/>
+          <w:lang w:eastAsia="en-IN"/>
+          <w14:ligatures w14:val="none"/>
+        </w:rPr>
+        <w:t>y</w:t>
+      </w:r>
+      <w:r>
+        <w:rPr>
+          <w:rFonts w:ascii="Consolas" w:eastAsia="Times New Roman" w:hAnsi="Consolas" w:cs="Times New Roman"/>
+          <w:color w:val="CCCCCC"/>
+          <w:kern w:val="0"/>
+          <w:sz w:val="21"/>
+          <w:szCs w:val="21"/>
+          <w:lang w:eastAsia="en-IN"/>
+          <w14:ligatures w14:val="none"/>
+        </w:rPr>
+        <w:t xml:space="preserve"> </w:t>
+      </w:r>
+      <w:r>
+        <w:rPr>
+          <w:rFonts w:ascii="Consolas" w:eastAsia="Times New Roman" w:hAnsi="Consolas" w:cs="Times New Roman"/>
+          <w:color w:val="D4D4D4"/>
+          <w:kern w:val="0"/>
+          <w:sz w:val="21"/>
+          <w:szCs w:val="21"/>
+          <w:lang w:eastAsia="en-IN"/>
+          <w14:ligatures w14:val="none"/>
+        </w:rPr>
+        <w:t>=</w:t>
+      </w:r>
+      <w:r>
+        <w:rPr>
+          <w:rFonts w:ascii="Consolas" w:eastAsia="Times New Roman" w:hAnsi="Consolas" w:cs="Times New Roman"/>
+          <w:color w:val="CCCCCC"/>
+          <w:kern w:val="0"/>
+          <w:sz w:val="21"/>
+          <w:szCs w:val="21"/>
+          <w:lang w:eastAsia="en-IN"/>
+          <w14:ligatures w14:val="none"/>
+        </w:rPr>
+        <w:t xml:space="preserve"> </w:t>
+      </w:r>
+      <w:proofErr w:type="spellStart"/>
+      <w:r>
+        <w:rPr>
+          <w:rFonts w:ascii="Consolas" w:eastAsia="Times New Roman" w:hAnsi="Consolas" w:cs="Times New Roman"/>
+          <w:color w:val="9CDCFE"/>
+          <w:kern w:val="0"/>
+          <w:sz w:val="21"/>
+          <w:szCs w:val="21"/>
+          <w:lang w:eastAsia="en-IN"/>
+          <w14:ligatures w14:val="none"/>
+        </w:rPr>
+        <w:t>oversampler</w:t>
+      </w:r>
+      <w:r>
+        <w:rPr>
+          <w:rFonts w:ascii="Consolas" w:eastAsia="Times New Roman" w:hAnsi="Consolas" w:cs="Times New Roman"/>
+          <w:color w:val="CCCCCC"/>
+          <w:kern w:val="0"/>
+          <w:sz w:val="21"/>
+          <w:szCs w:val="21"/>
+          <w:lang w:eastAsia="en-IN"/>
+          <w14:ligatures w14:val="none"/>
+        </w:rPr>
+        <w:t>.fit_</w:t>
+      </w:r>
+      <w:proofErr w:type="gramStart"/>
+      <w:r>
+        <w:rPr>
+          <w:rFonts w:ascii="Consolas" w:eastAsia="Times New Roman" w:hAnsi="Consolas" w:cs="Times New Roman"/>
+          <w:color w:val="CCCCCC"/>
+          <w:kern w:val="0"/>
+          <w:sz w:val="21"/>
+          <w:szCs w:val="21"/>
+          <w:lang w:eastAsia="en-IN"/>
+          <w14:ligatures w14:val="none"/>
+        </w:rPr>
+        <w:t>resample</w:t>
+      </w:r>
+      <w:proofErr w:type="spellEnd"/>
+      <w:r>
+        <w:rPr>
+          <w:rFonts w:ascii="Consolas" w:eastAsia="Times New Roman" w:hAnsi="Consolas" w:cs="Times New Roman"/>
+          <w:color w:val="CCCCCC"/>
+          <w:kern w:val="0"/>
+          <w:sz w:val="21"/>
+          <w:szCs w:val="21"/>
+          <w:lang w:eastAsia="en-IN"/>
+          <w14:ligatures w14:val="none"/>
+        </w:rPr>
+        <w:t>(</w:t>
+      </w:r>
+      <w:proofErr w:type="gramEnd"/>
+      <w:r>
+        <w:rPr>
+          <w:rFonts w:ascii="Consolas" w:eastAsia="Times New Roman" w:hAnsi="Consolas" w:cs="Times New Roman"/>
+          <w:color w:val="4FC1FF"/>
+          <w:kern w:val="0"/>
+          <w:sz w:val="21"/>
+          <w:szCs w:val="21"/>
+          <w:lang w:eastAsia="en-IN"/>
+          <w14:ligatures w14:val="none"/>
+        </w:rPr>
+        <w:t>X</w:t>
+      </w:r>
+      <w:r>
+        <w:rPr>
+          <w:rFonts w:ascii="Consolas" w:eastAsia="Times New Roman" w:hAnsi="Consolas" w:cs="Times New Roman"/>
+          <w:color w:val="CCCCCC"/>
+          <w:kern w:val="0"/>
+          <w:sz w:val="21"/>
+          <w:szCs w:val="21"/>
+          <w:lang w:eastAsia="en-IN"/>
+          <w14:ligatures w14:val="none"/>
+        </w:rPr>
+        <w:t xml:space="preserve">, </w:t>
+      </w:r>
+      <w:r>
+        <w:rPr>
+          <w:rFonts w:ascii="Consolas" w:eastAsia="Times New Roman" w:hAnsi="Consolas" w:cs="Times New Roman"/>
+          <w:color w:val="9CDCFE"/>
+          <w:kern w:val="0"/>
+          <w:sz w:val="21"/>
+          <w:szCs w:val="21"/>
+          <w:lang w:eastAsia="en-IN"/>
+          <w14:ligatures w14:val="none"/>
+        </w:rPr>
+        <w:t>y</w:t>
+      </w:r>
+      <w:r>
+        <w:rPr>
+          <w:rFonts w:ascii="Consolas" w:eastAsia="Times New Roman" w:hAnsi="Consolas" w:cs="Times New Roman"/>
+          <w:color w:val="CCCCCC"/>
+          <w:kern w:val="0"/>
+          <w:sz w:val="21"/>
+          <w:szCs w:val="21"/>
+          <w:lang w:eastAsia="en-IN"/>
+          <w14:ligatures w14:val="none"/>
+        </w:rPr>
+        <w:t>)</w:t>
+      </w:r>
+    </w:p>
+    <w:p>
+      <w:pPr>
+        <w:rPr>
+          <w:lang w:val="en-US"/>
+        </w:rPr>
+      </w:pPr>
+    </w:p>
+    <w:p>
+      <w:pPr>
+        <w:rPr>
+          <w:lang w:val="en-US"/>
+        </w:rPr>
+      </w:pPr>
+    </w:p>
+    <w:p>
+      <w:pPr>
+        <w:rPr>
+          <w:lang w:val="en-US"/>
+        </w:rPr>
+      </w:pPr>
     </w:p>
     <w:p/>
     <w:p/>

</xml_diff>